<commit_message>
updating all files and uploading new versions
</commit_message>
<xml_diff>
--- a/methods/templates/QualSyst.docx
+++ b/methods/templates/QualSyst.docx
@@ -1,6 +1,6 @@
 
 <file path=word/document.xml><?xml version="1.0" encoding="utf-8"?>
-<w:document xmlns:wpc="http://schemas.microsoft.com/office/word/2010/wordprocessingCanvas" xmlns:mo="http://schemas.microsoft.com/office/mac/office/2008/main" xmlns:mc="http://schemas.openxmlformats.org/markup-compatibility/2006" xmlns:mv="urn:schemas-microsoft-com:mac:vml" xmlns:o="urn:schemas-microsoft-com:office:office" xmlns:r="http://schemas.openxmlformats.org/officeDocument/2006/relationships" xmlns:m="http://schemas.openxmlformats.org/officeDocument/2006/math" xmlns:v="urn:schemas-microsoft-com:vml" xmlns:wp14="http://schemas.microsoft.com/office/word/2010/wordprocessingDrawing" xmlns:wp="http://schemas.openxmlformats.org/drawingml/2006/wordprocessingDrawing" xmlns:w10="urn:schemas-microsoft-com:office:word" xmlns:w="http://schemas.openxmlformats.org/wordprocessingml/2006/main" xmlns:w14="http://schemas.microsoft.com/office/word/2010/wordml" xmlns:w15="http://schemas.microsoft.com/office/word/2012/wordml" xmlns:wpg="http://schemas.microsoft.com/office/word/2010/wordprocessingGroup" xmlns:wpi="http://schemas.microsoft.com/office/word/2010/wordprocessingInk" xmlns:wne="http://schemas.microsoft.com/office/word/2006/wordml" xmlns:wps="http://schemas.microsoft.com/office/word/2010/wordprocessingShape" mc:Ignorable="w14 w15 wp14">
+<w:document xmlns:wpc="http://schemas.microsoft.com/office/word/2010/wordprocessingCanvas" xmlns:cx="http://schemas.microsoft.com/office/drawing/2014/chartex" xmlns:cx1="http://schemas.microsoft.com/office/drawing/2015/9/8/chartex" xmlns:cx2="http://schemas.microsoft.com/office/drawing/2015/10/21/chartex" xmlns:cx3="http://schemas.microsoft.com/office/drawing/2016/5/9/chartex" xmlns:cx4="http://schemas.microsoft.com/office/drawing/2016/5/10/chartex" xmlns:cx5="http://schemas.microsoft.com/office/drawing/2016/5/11/chartex" xmlns:cx6="http://schemas.microsoft.com/office/drawing/2016/5/12/chartex" xmlns:cx7="http://schemas.microsoft.com/office/drawing/2016/5/13/chartex" xmlns:cx8="http://schemas.microsoft.com/office/drawing/2016/5/14/chartex" xmlns:mc="http://schemas.openxmlformats.org/markup-compatibility/2006" xmlns:aink="http://schemas.microsoft.com/office/drawing/2016/ink" xmlns:am3d="http://schemas.microsoft.com/office/drawing/2017/model3d" xmlns:o="urn:schemas-microsoft-com:office:office" xmlns:r="http://schemas.openxmlformats.org/officeDocument/2006/relationships" xmlns:m="http://schemas.openxmlformats.org/officeDocument/2006/math" xmlns:v="urn:schemas-microsoft-com:vml" xmlns:wp14="http://schemas.microsoft.com/office/word/2010/wordprocessingDrawing" xmlns:wp="http://schemas.openxmlformats.org/drawingml/2006/wordprocessingDrawing" xmlns:w10="urn:schemas-microsoft-com:office:word" xmlns:w="http://schemas.openxmlformats.org/wordprocessingml/2006/main" xmlns:w14="http://schemas.microsoft.com/office/word/2010/wordml" xmlns:w15="http://schemas.microsoft.com/office/word/2012/wordml" xmlns:w16cid="http://schemas.microsoft.com/office/word/2016/wordml/cid" xmlns:w16se="http://schemas.microsoft.com/office/word/2015/wordml/symex" xmlns:wpg="http://schemas.microsoft.com/office/word/2010/wordprocessingGroup" xmlns:wpi="http://schemas.microsoft.com/office/word/2010/wordprocessingInk" xmlns:wne="http://schemas.microsoft.com/office/word/2006/wordml" xmlns:wps="http://schemas.microsoft.com/office/word/2010/wordprocessingShape" mc:Ignorable="w14 w15 w16se w16cid wp14">
   <w:body>
     <w:p>
       <w:pPr>
@@ -16,31 +16,9 @@
         </w:rPr>
         <w:t xml:space="preserve">Quality assessment </w:t>
       </w:r>
-    </w:p>
-    <w:p>
-      <w:pPr>
-        <w:rPr>
-          <w:rFonts w:ascii="Helvetica" w:hAnsi="Helvetica"/>
-          <w:b/>
-        </w:rPr>
-      </w:pPr>
-    </w:p>
-    <w:p>
-      <w:pPr>
-        <w:widowControl w:val="0"/>
-        <w:autoSpaceDE w:val="0"/>
-        <w:autoSpaceDN w:val="0"/>
-        <w:adjustRightInd w:val="0"/>
-        <w:spacing w:after="240"/>
-        <w:rPr>
-          <w:rFonts w:ascii="Helvetica" w:hAnsi="Helvetica" w:cs="Times"/>
-          <w:b/>
-          <w:bCs/>
-          <w:color w:val="1B1718"/>
-          <w:szCs w:val="30"/>
-          <w:lang w:val="de-DE"/>
-        </w:rPr>
-      </w:pPr>
+      <w:bookmarkStart w:id="0" w:name="_GoBack"/>
+      <w:bookmarkEnd w:id="0"/>
+      <w:proofErr w:type="spellStart"/>
       <w:r>
         <w:rPr>
           <w:rFonts w:ascii="Helvetica" w:hAnsi="Helvetica" w:cs="Times"/>
@@ -48,9 +26,19 @@
           <w:bCs/>
           <w:color w:val="1B1718"/>
           <w:szCs w:val="30"/>
-          <w:lang w:val="de-DE"/>
         </w:rPr>
-        <w:t xml:space="preserve">QualSyst (Standard Quality Assessment Criteria For Evaluating Primary Research Papers) </w:t>
+        <w:t>QualSyst</w:t>
+      </w:r>
+      <w:proofErr w:type="spellEnd"/>
+      <w:r>
+        <w:rPr>
+          <w:rFonts w:ascii="Helvetica" w:hAnsi="Helvetica" w:cs="Times"/>
+          <w:b/>
+          <w:bCs/>
+          <w:color w:val="1B1718"/>
+          <w:szCs w:val="30"/>
+        </w:rPr>
+        <w:t xml:space="preserve"> (Standard Quality Assessment Criteria For Evaluating Primary Research Papers) </w:t>
       </w:r>
     </w:p>
     <w:p>
@@ -66,19 +54,9 @@
           <w:bCs/>
           <w:color w:val="1B1718"/>
           <w:sz w:val="22"/>
-          <w:lang w:val="de-DE"/>
         </w:rPr>
         <w:t>Checklist for assessing the quality of quantitative studies</w:t>
       </w:r>
-    </w:p>
-    <w:p>
-      <w:pPr>
-        <w:rPr>
-          <w:rFonts w:ascii="Helvetica" w:hAnsi="Helvetica"/>
-          <w:sz w:val="22"/>
-          <w:szCs w:val="22"/>
-        </w:rPr>
-      </w:pPr>
     </w:p>
     <w:p>
       <w:pPr>
@@ -103,15 +81,7 @@
           <w:sz w:val="22"/>
           <w:szCs w:val="22"/>
         </w:rPr>
-        <w:t xml:space="preserve">Researcher performing </w:t>
-      </w:r>
-      <w:r>
-        <w:rPr>
-          <w:rFonts w:ascii="Helvetica" w:hAnsi="Helvetica"/>
-          <w:sz w:val="22"/>
-          <w:szCs w:val="22"/>
-        </w:rPr>
-        <w:t>quality assessment</w:t>
+        <w:t>Researcher performing quality assessment</w:t>
       </w:r>
       <w:r>
         <w:rPr>
@@ -151,9 +121,8 @@
           <w:b/>
           <w:bCs/>
           <w:color w:val="1B1718"/>
-          <w:sz w:val="28"/>
-          <w:szCs w:val="30"/>
-          <w:lang w:val="de-DE"/>
+          <w:sz w:val="12"/>
+          <w:szCs w:val="12"/>
         </w:rPr>
       </w:pPr>
     </w:p>
@@ -273,30 +242,11 @@
           <w:b/>
           <w:bCs/>
           <w:color w:val="1B1718"/>
-          <w:sz w:val="28"/>
-          <w:szCs w:val="30"/>
+          <w:sz w:val="12"/>
+          <w:szCs w:val="12"/>
           <w:lang w:val="de-DE"/>
         </w:rPr>
       </w:pPr>
-    </w:p>
-    <w:p>
-      <w:pPr>
-        <w:widowControl w:val="0"/>
-        <w:autoSpaceDE w:val="0"/>
-        <w:autoSpaceDN w:val="0"/>
-        <w:adjustRightInd w:val="0"/>
-        <w:spacing w:after="240"/>
-        <w:rPr>
-          <w:rFonts w:ascii="Helvetica" w:hAnsi="Helvetica" w:cs="Times"/>
-          <w:b/>
-          <w:bCs/>
-          <w:color w:val="1B1718"/>
-          <w:sz w:val="22"/>
-          <w:lang w:val="de-DE"/>
-        </w:rPr>
-      </w:pPr>
-      <w:bookmarkStart w:id="0" w:name="_GoBack"/>
-      <w:bookmarkEnd w:id="0"/>
     </w:p>
     <w:tbl>
       <w:tblPr>
@@ -335,6 +285,7 @@
                 <w:lang w:val="de-DE"/>
               </w:rPr>
             </w:pPr>
+            <w:proofErr w:type="spellStart"/>
             <w:r>
               <w:rPr>
                 <w:rFonts w:ascii="Helvetica" w:hAnsi="Helvetica" w:cs="Times"/>
@@ -347,6 +298,7 @@
               </w:rPr>
               <w:t>Criteria</w:t>
             </w:r>
+            <w:proofErr w:type="spellEnd"/>
           </w:p>
         </w:tc>
         <w:tc>
@@ -440,17 +392,31 @@
                 <w:lang w:val="de-DE"/>
               </w:rPr>
             </w:pPr>
-            <w:r>
-              <w:rPr>
-                <w:rFonts w:ascii="Helvetica" w:hAnsi="Helvetica" w:cs="Times"/>
-                <w:b/>
-                <w:bCs/>
-                <w:color w:val="1B1718"/>
-                <w:sz w:val="22"/>
-                <w:szCs w:val="22"/>
-                <w:lang w:val="de-DE"/>
-              </w:rPr>
-              <w:t>No (0)</w:t>
+            <w:proofErr w:type="spellStart"/>
+            <w:r>
+              <w:rPr>
+                <w:rFonts w:ascii="Helvetica" w:hAnsi="Helvetica" w:cs="Times"/>
+                <w:b/>
+                <w:bCs/>
+                <w:color w:val="1B1718"/>
+                <w:sz w:val="22"/>
+                <w:szCs w:val="22"/>
+                <w:lang w:val="de-DE"/>
+              </w:rPr>
+              <w:t>No</w:t>
+            </w:r>
+            <w:proofErr w:type="spellEnd"/>
+            <w:r>
+              <w:rPr>
+                <w:rFonts w:ascii="Helvetica" w:hAnsi="Helvetica" w:cs="Times"/>
+                <w:b/>
+                <w:bCs/>
+                <w:color w:val="1B1718"/>
+                <w:sz w:val="22"/>
+                <w:szCs w:val="22"/>
+                <w:lang w:val="de-DE"/>
+              </w:rPr>
+              <w:t xml:space="preserve"> (0)</w:t>
             </w:r>
           </w:p>
         </w:tc>
@@ -491,6 +457,9 @@
         </w:tc>
       </w:tr>
       <w:tr>
+        <w:trPr>
+          <w:trHeight w:val="476"/>
+        </w:trPr>
         <w:tc>
           <w:tcPr>
             <w:tcW w:w="534" w:type="dxa"/>
@@ -555,7 +524,73 @@
                 <w:szCs w:val="22"/>
                 <w:lang w:val="de-DE"/>
               </w:rPr>
-              <w:t>Question / objective sufficiently described?</w:t>
+              <w:t xml:space="preserve">Question / </w:t>
+            </w:r>
+            <w:proofErr w:type="spellStart"/>
+            <w:r>
+              <w:rPr>
+                <w:rFonts w:ascii="Helvetica" w:hAnsi="Helvetica" w:cs="Times"/>
+                <w:color w:val="1B1718"/>
+                <w:sz w:val="22"/>
+                <w:szCs w:val="22"/>
+                <w:lang w:val="de-DE"/>
+              </w:rPr>
+              <w:t>objective</w:t>
+            </w:r>
+            <w:proofErr w:type="spellEnd"/>
+            <w:r>
+              <w:rPr>
+                <w:rFonts w:ascii="Helvetica" w:hAnsi="Helvetica" w:cs="Times"/>
+                <w:color w:val="1B1718"/>
+                <w:sz w:val="22"/>
+                <w:szCs w:val="22"/>
+                <w:lang w:val="de-DE"/>
+              </w:rPr>
+              <w:t xml:space="preserve"> </w:t>
+            </w:r>
+            <w:proofErr w:type="spellStart"/>
+            <w:r>
+              <w:rPr>
+                <w:rFonts w:ascii="Helvetica" w:hAnsi="Helvetica" w:cs="Times"/>
+                <w:color w:val="1B1718"/>
+                <w:sz w:val="22"/>
+                <w:szCs w:val="22"/>
+                <w:lang w:val="de-DE"/>
+              </w:rPr>
+              <w:t>sufficiently</w:t>
+            </w:r>
+            <w:proofErr w:type="spellEnd"/>
+            <w:r>
+              <w:rPr>
+                <w:rFonts w:ascii="Helvetica" w:hAnsi="Helvetica" w:cs="Times"/>
+                <w:color w:val="1B1718"/>
+                <w:sz w:val="22"/>
+                <w:szCs w:val="22"/>
+                <w:lang w:val="de-DE"/>
+              </w:rPr>
+              <w:t xml:space="preserve"> </w:t>
+            </w:r>
+            <w:proofErr w:type="spellStart"/>
+            <w:r>
+              <w:rPr>
+                <w:rFonts w:ascii="Helvetica" w:hAnsi="Helvetica" w:cs="Times"/>
+                <w:color w:val="1B1718"/>
+                <w:sz w:val="22"/>
+                <w:szCs w:val="22"/>
+                <w:lang w:val="de-DE"/>
+              </w:rPr>
+              <w:t>described</w:t>
+            </w:r>
+            <w:proofErr w:type="spellEnd"/>
+            <w:r>
+              <w:rPr>
+                <w:rFonts w:ascii="Helvetica" w:hAnsi="Helvetica" w:cs="Times"/>
+                <w:color w:val="1B1718"/>
+                <w:sz w:val="22"/>
+                <w:szCs w:val="22"/>
+                <w:lang w:val="de-DE"/>
+              </w:rPr>
+              <w:t>?</w:t>
             </w:r>
           </w:p>
         </w:tc>
@@ -707,16 +742,14 @@
                 <w:color w:val="1B1718"/>
                 <w:sz w:val="22"/>
                 <w:szCs w:val="22"/>
-                <w:lang w:val="de-DE"/>
-              </w:rPr>
-            </w:pPr>
-            <w:r>
-              <w:rPr>
-                <w:rFonts w:ascii="Helvetica" w:hAnsi="Helvetica" w:cs="Times"/>
-                <w:color w:val="1B1718"/>
-                <w:sz w:val="22"/>
-                <w:szCs w:val="22"/>
-                <w:lang w:val="de-DE"/>
+              </w:rPr>
+            </w:pPr>
+            <w:r>
+              <w:rPr>
+                <w:rFonts w:ascii="Helvetica" w:hAnsi="Helvetica" w:cs="Times"/>
+                <w:color w:val="1B1718"/>
+                <w:sz w:val="22"/>
+                <w:szCs w:val="22"/>
               </w:rPr>
               <w:t>Study design evident and appropriate?</w:t>
             </w:r>
@@ -740,7 +773,6 @@
                 <w:color w:val="1B1718"/>
                 <w:sz w:val="22"/>
                 <w:szCs w:val="22"/>
-                <w:lang w:val="de-DE"/>
               </w:rPr>
             </w:pPr>
           </w:p>
@@ -763,7 +795,6 @@
                 <w:color w:val="1B1718"/>
                 <w:sz w:val="22"/>
                 <w:szCs w:val="22"/>
-                <w:lang w:val="de-DE"/>
               </w:rPr>
             </w:pPr>
           </w:p>
@@ -786,7 +817,6 @@
                 <w:color w:val="1B1718"/>
                 <w:sz w:val="22"/>
                 <w:szCs w:val="22"/>
-                <w:lang w:val="de-DE"/>
               </w:rPr>
             </w:pPr>
           </w:p>
@@ -810,7 +840,6 @@
                 <w:color w:val="1B1718"/>
                 <w:sz w:val="22"/>
                 <w:szCs w:val="22"/>
-                <w:lang w:val="de-DE"/>
               </w:rPr>
             </w:pPr>
           </w:p>
@@ -870,16 +899,14 @@
                 <w:color w:val="1B1718"/>
                 <w:sz w:val="22"/>
                 <w:szCs w:val="22"/>
-                <w:lang w:val="de-DE"/>
-              </w:rPr>
-            </w:pPr>
-            <w:r>
-              <w:rPr>
-                <w:rFonts w:ascii="Helvetica" w:hAnsi="Helvetica" w:cs="Times"/>
-                <w:color w:val="1B1718"/>
-                <w:sz w:val="22"/>
-                <w:szCs w:val="22"/>
-                <w:lang w:val="de-DE"/>
+              </w:rPr>
+            </w:pPr>
+            <w:r>
+              <w:rPr>
+                <w:rFonts w:ascii="Helvetica" w:hAnsi="Helvetica" w:cs="Times"/>
+                <w:color w:val="1B1718"/>
+                <w:sz w:val="22"/>
+                <w:szCs w:val="22"/>
               </w:rPr>
               <w:t xml:space="preserve">Method of subject/comparison group selection </w:t>
             </w:r>
@@ -891,7 +918,6 @@
                 <w:color w:val="1B1718"/>
                 <w:sz w:val="22"/>
                 <w:szCs w:val="22"/>
-                <w:lang w:val="de-DE"/>
               </w:rPr>
               <w:t xml:space="preserve">or </w:t>
             </w:r>
@@ -901,7 +927,6 @@
                 <w:color w:val="1B1718"/>
                 <w:sz w:val="22"/>
                 <w:szCs w:val="22"/>
-                <w:lang w:val="de-DE"/>
               </w:rPr>
               <w:t>source of information/input variables described and appropriate?</w:t>
             </w:r>
@@ -925,7 +950,6 @@
                 <w:color w:val="1B1718"/>
                 <w:sz w:val="22"/>
                 <w:szCs w:val="22"/>
-                <w:lang w:val="de-DE"/>
               </w:rPr>
             </w:pPr>
           </w:p>
@@ -948,7 +972,6 @@
                 <w:color w:val="1B1718"/>
                 <w:sz w:val="22"/>
                 <w:szCs w:val="22"/>
-                <w:lang w:val="de-DE"/>
               </w:rPr>
             </w:pPr>
           </w:p>
@@ -971,7 +994,6 @@
                 <w:color w:val="1B1718"/>
                 <w:sz w:val="22"/>
                 <w:szCs w:val="22"/>
-                <w:lang w:val="de-DE"/>
               </w:rPr>
             </w:pPr>
           </w:p>
@@ -994,7 +1016,6 @@
                 <w:color w:val="1B1718"/>
                 <w:sz w:val="22"/>
                 <w:szCs w:val="22"/>
-                <w:lang w:val="de-DE"/>
               </w:rPr>
             </w:pPr>
           </w:p>
@@ -1054,16 +1075,14 @@
                 <w:color w:val="1B1718"/>
                 <w:sz w:val="22"/>
                 <w:szCs w:val="22"/>
-                <w:lang w:val="de-DE"/>
-              </w:rPr>
-            </w:pPr>
-            <w:r>
-              <w:rPr>
-                <w:rFonts w:ascii="Helvetica" w:hAnsi="Helvetica" w:cs="Times"/>
-                <w:color w:val="1B1718"/>
-                <w:sz w:val="22"/>
-                <w:szCs w:val="22"/>
-                <w:lang w:val="de-DE"/>
+              </w:rPr>
+            </w:pPr>
+            <w:r>
+              <w:rPr>
+                <w:rFonts w:ascii="Helvetica" w:hAnsi="Helvetica" w:cs="Times"/>
+                <w:color w:val="1B1718"/>
+                <w:sz w:val="22"/>
+                <w:szCs w:val="22"/>
               </w:rPr>
               <w:t>Subject (and comparison group, if applicable) characteristics sufficiently described?</w:t>
             </w:r>
@@ -1087,7 +1106,6 @@
                 <w:color w:val="1B1718"/>
                 <w:sz w:val="22"/>
                 <w:szCs w:val="22"/>
-                <w:lang w:val="de-DE"/>
               </w:rPr>
             </w:pPr>
           </w:p>
@@ -1110,7 +1128,6 @@
                 <w:color w:val="1B1718"/>
                 <w:sz w:val="22"/>
                 <w:szCs w:val="22"/>
-                <w:lang w:val="de-DE"/>
               </w:rPr>
             </w:pPr>
           </w:p>
@@ -1133,7 +1150,6 @@
                 <w:color w:val="1B1718"/>
                 <w:sz w:val="22"/>
                 <w:szCs w:val="22"/>
-                <w:lang w:val="de-DE"/>
               </w:rPr>
             </w:pPr>
           </w:p>
@@ -1157,7 +1173,6 @@
                 <w:color w:val="1B1718"/>
                 <w:sz w:val="22"/>
                 <w:szCs w:val="22"/>
-                <w:lang w:val="de-DE"/>
               </w:rPr>
             </w:pPr>
           </w:p>
@@ -1217,16 +1232,14 @@
                 <w:color w:val="1B1718"/>
                 <w:sz w:val="22"/>
                 <w:szCs w:val="22"/>
-                <w:lang w:val="de-DE"/>
-              </w:rPr>
-            </w:pPr>
-            <w:r>
-              <w:rPr>
-                <w:rFonts w:ascii="Helvetica" w:hAnsi="Helvetica" w:cs="Times"/>
-                <w:color w:val="1B1718"/>
-                <w:sz w:val="22"/>
-                <w:szCs w:val="22"/>
-                <w:lang w:val="de-DE"/>
+              </w:rPr>
+            </w:pPr>
+            <w:r>
+              <w:rPr>
+                <w:rFonts w:ascii="Helvetica" w:hAnsi="Helvetica" w:cs="Times"/>
+                <w:color w:val="1B1718"/>
+                <w:sz w:val="22"/>
+                <w:szCs w:val="22"/>
               </w:rPr>
               <w:t>If interventional and random allocation was possible, was it described?</w:t>
             </w:r>
@@ -1250,7 +1263,6 @@
                 <w:color w:val="1B1718"/>
                 <w:sz w:val="22"/>
                 <w:szCs w:val="22"/>
-                <w:lang w:val="de-DE"/>
               </w:rPr>
             </w:pPr>
           </w:p>
@@ -1273,7 +1285,6 @@
                 <w:color w:val="1B1718"/>
                 <w:sz w:val="22"/>
                 <w:szCs w:val="22"/>
-                <w:lang w:val="de-DE"/>
               </w:rPr>
             </w:pPr>
           </w:p>
@@ -1296,7 +1307,6 @@
                 <w:color w:val="1B1718"/>
                 <w:sz w:val="22"/>
                 <w:szCs w:val="22"/>
-                <w:lang w:val="de-DE"/>
               </w:rPr>
             </w:pPr>
           </w:p>
@@ -1319,7 +1329,6 @@
                 <w:color w:val="1B1718"/>
                 <w:sz w:val="22"/>
                 <w:szCs w:val="22"/>
-                <w:lang w:val="de-DE"/>
               </w:rPr>
             </w:pPr>
           </w:p>
@@ -1379,16 +1388,14 @@
                 <w:color w:val="1B1718"/>
                 <w:sz w:val="22"/>
                 <w:szCs w:val="22"/>
-                <w:lang w:val="de-DE"/>
-              </w:rPr>
-            </w:pPr>
-            <w:r>
-              <w:rPr>
-                <w:rFonts w:ascii="Helvetica" w:hAnsi="Helvetica" w:cs="Times"/>
-                <w:color w:val="1B1718"/>
-                <w:sz w:val="22"/>
-                <w:szCs w:val="22"/>
-                <w:lang w:val="de-DE"/>
+              </w:rPr>
+            </w:pPr>
+            <w:r>
+              <w:rPr>
+                <w:rFonts w:ascii="Helvetica" w:hAnsi="Helvetica" w:cs="Times"/>
+                <w:color w:val="1B1718"/>
+                <w:sz w:val="22"/>
+                <w:szCs w:val="22"/>
               </w:rPr>
               <w:t>If interventional and blinding of investigators was possible, was it reported?</w:t>
             </w:r>
@@ -1412,7 +1419,6 @@
                 <w:color w:val="1B1718"/>
                 <w:sz w:val="22"/>
                 <w:szCs w:val="22"/>
-                <w:lang w:val="de-DE"/>
               </w:rPr>
             </w:pPr>
           </w:p>
@@ -1435,7 +1441,6 @@
                 <w:color w:val="1B1718"/>
                 <w:sz w:val="22"/>
                 <w:szCs w:val="22"/>
-                <w:lang w:val="de-DE"/>
               </w:rPr>
             </w:pPr>
           </w:p>
@@ -1458,7 +1463,6 @@
                 <w:color w:val="1B1718"/>
                 <w:sz w:val="22"/>
                 <w:szCs w:val="22"/>
-                <w:lang w:val="de-DE"/>
               </w:rPr>
             </w:pPr>
           </w:p>
@@ -1481,7 +1485,6 @@
                 <w:color w:val="1B1718"/>
                 <w:sz w:val="22"/>
                 <w:szCs w:val="22"/>
-                <w:lang w:val="de-DE"/>
               </w:rPr>
             </w:pPr>
           </w:p>
@@ -1541,16 +1544,14 @@
                 <w:color w:val="1B1718"/>
                 <w:sz w:val="22"/>
                 <w:szCs w:val="22"/>
-                <w:lang w:val="de-DE"/>
-              </w:rPr>
-            </w:pPr>
-            <w:r>
-              <w:rPr>
-                <w:rFonts w:ascii="Helvetica" w:hAnsi="Helvetica" w:cs="Times"/>
-                <w:color w:val="1B1718"/>
-                <w:sz w:val="22"/>
-                <w:szCs w:val="22"/>
-                <w:lang w:val="de-DE"/>
+              </w:rPr>
+            </w:pPr>
+            <w:r>
+              <w:rPr>
+                <w:rFonts w:ascii="Helvetica" w:hAnsi="Helvetica" w:cs="Times"/>
+                <w:color w:val="1B1718"/>
+                <w:sz w:val="22"/>
+                <w:szCs w:val="22"/>
               </w:rPr>
               <w:t>If interventional and blinding of subjects was possible, was it reported?</w:t>
             </w:r>
@@ -1574,7 +1575,6 @@
                 <w:color w:val="1B1718"/>
                 <w:sz w:val="22"/>
                 <w:szCs w:val="22"/>
-                <w:lang w:val="de-DE"/>
               </w:rPr>
             </w:pPr>
           </w:p>
@@ -1597,7 +1597,6 @@
                 <w:color w:val="1B1718"/>
                 <w:sz w:val="22"/>
                 <w:szCs w:val="22"/>
-                <w:lang w:val="de-DE"/>
               </w:rPr>
             </w:pPr>
           </w:p>
@@ -1620,7 +1619,6 @@
                 <w:color w:val="1B1718"/>
                 <w:sz w:val="22"/>
                 <w:szCs w:val="22"/>
-                <w:lang w:val="de-DE"/>
               </w:rPr>
             </w:pPr>
           </w:p>
@@ -1643,7 +1641,6 @@
                 <w:color w:val="1B1718"/>
                 <w:sz w:val="22"/>
                 <w:szCs w:val="22"/>
-                <w:lang w:val="de-DE"/>
               </w:rPr>
             </w:pPr>
           </w:p>
@@ -1712,7 +1709,6 @@
                 <w:color w:val="1B1718"/>
                 <w:sz w:val="22"/>
                 <w:szCs w:val="22"/>
-                <w:lang w:val="de-DE"/>
               </w:rPr>
               <w:t>Outcome and (if applicable) exposure measure(s) well defined and robust to measurement / misclassification bias?</w:t>
             </w:r>
@@ -1722,7 +1718,6 @@
                 <w:color w:val="1B1718"/>
                 <w:sz w:val="22"/>
                 <w:szCs w:val="22"/>
-                <w:lang w:val="de-DE"/>
               </w:rPr>
               <w:t xml:space="preserve"> </w:t>
             </w:r>
@@ -1732,10 +1727,97 @@
                 <w:color w:val="1B1718"/>
                 <w:sz w:val="22"/>
                 <w:szCs w:val="22"/>
-                <w:lang w:val="de-DE"/>
               </w:rPr>
               <w:t> -Means of assessment reported?</w:t>
+</w:t>
+            </w:r>
+            <w:proofErr w:type="spellStart"/>
+            <w:r>
+              <w:rPr>
+                <w:rFonts w:ascii="Helvetica" w:hAnsi="Helvetica" w:cs="Times"/>
+                <w:color w:val="1B1718"/>
+                <w:sz w:val="22"/>
+                <w:szCs w:val="22"/>
+                <w:lang w:val="de-DE"/>
+              </w:rPr>
+              <w:t>Means</w:t>
+            </w:r>
+            <w:proofErr w:type="spellEnd"/>
+            <w:r>
+              <w:rPr>
+                <w:rFonts w:ascii="Helvetica" w:hAnsi="Helvetica" w:cs="Times"/>
+                <w:color w:val="1B1718"/>
+                <w:sz w:val="22"/>
+                <w:szCs w:val="22"/>
+                <w:lang w:val="de-DE"/>
+              </w:rPr>
+              <w:t xml:space="preserve"> </w:t>
+            </w:r>
+            <w:proofErr w:type="spellStart"/>
+            <w:r>
+              <w:rPr>
+                <w:rFonts w:ascii="Helvetica" w:hAnsi="Helvetica" w:cs="Times"/>
+                <w:color w:val="1B1718"/>
+                <w:sz w:val="22"/>
+                <w:szCs w:val="22"/>
+                <w:lang w:val="de-DE"/>
+              </w:rPr>
+              <w:t>of</w:t>
+            </w:r>
+            <w:proofErr w:type="spellEnd"/>
+            <w:r>
+              <w:rPr>
+                <w:rFonts w:ascii="Helvetica" w:hAnsi="Helvetica" w:cs="Times"/>
+                <w:color w:val="1B1718"/>
+                <w:sz w:val="22"/>
+                <w:szCs w:val="22"/>
+                <w:lang w:val="de-DE"/>
+              </w:rPr>
+              <w:t xml:space="preserve"> </w:t>
+            </w:r>
+            <w:proofErr w:type="spellStart"/>
+            <w:r>
+              <w:rPr>
+                <w:rFonts w:ascii="Helvetica" w:hAnsi="Helvetica" w:cs="Times"/>
+                <w:color w:val="1B1718"/>
+                <w:sz w:val="22"/>
+                <w:szCs w:val="22"/>
+                <w:lang w:val="de-DE"/>
+              </w:rPr>
+              <w:t>assessment</w:t>
+            </w:r>
+            <w:proofErr w:type="spellEnd"/>
+            <w:r>
+              <w:rPr>
+                <w:rFonts w:ascii="Helvetica" w:hAnsi="Helvetica" w:cs="Times"/>
+                <w:color w:val="1B1718"/>
+                <w:sz w:val="22"/>
+                <w:szCs w:val="22"/>
+                <w:lang w:val="de-DE"/>
+              </w:rPr>
+              <w:t xml:space="preserve"> </w:t>
+            </w:r>
+            <w:proofErr w:type="spellStart"/>
+            <w:r>
+              <w:rPr>
+                <w:rFonts w:ascii="Helvetica" w:hAnsi="Helvetica" w:cs="Times"/>
+                <w:color w:val="1B1718"/>
+                <w:sz w:val="22"/>
+                <w:szCs w:val="22"/>
+                <w:lang w:val="de-DE"/>
+              </w:rPr>
+              <w:t>reported</w:t>
+            </w:r>
+            <w:proofErr w:type="spellEnd"/>
+            <w:r>
+              <w:rPr>
+                <w:rFonts w:ascii="Helvetica" w:hAnsi="Helvetica" w:cs="Times"/>
+                <w:color w:val="1B1718"/>
+                <w:sz w:val="22"/>
+                <w:szCs w:val="22"/>
+                <w:lang w:val="de-DE"/>
+              </w:rPr>
+              <w:t>?</w:t>
             </w:r>
           </w:p>
         </w:tc>
@@ -1897,7 +1979,51 @@
                 <w:szCs w:val="22"/>
                 <w:lang w:val="de-DE"/>
               </w:rPr>
-              <w:t>Sample size appropriate?</w:t>
+              <w:t xml:space="preserve">Sample </w:t>
+            </w:r>
+            <w:proofErr w:type="spellStart"/>
+            <w:r>
+              <w:rPr>
+                <w:rFonts w:ascii="Helvetica" w:hAnsi="Helvetica" w:cs="Times"/>
+                <w:color w:val="1B1718"/>
+                <w:sz w:val="22"/>
+                <w:szCs w:val="22"/>
+                <w:lang w:val="de-DE"/>
+              </w:rPr>
+              <w:t>size</w:t>
+            </w:r>
+            <w:proofErr w:type="spellEnd"/>
+            <w:r>
+              <w:rPr>
+                <w:rFonts w:ascii="Helvetica" w:hAnsi="Helvetica" w:cs="Times"/>
+                <w:color w:val="1B1718"/>
+                <w:sz w:val="22"/>
+                <w:szCs w:val="22"/>
+                <w:lang w:val="de-DE"/>
+              </w:rPr>
+              <w:t xml:space="preserve"> </w:t>
+            </w:r>
+            <w:proofErr w:type="spellStart"/>
+            <w:r>
+              <w:rPr>
+                <w:rFonts w:ascii="Helvetica" w:hAnsi="Helvetica" w:cs="Times"/>
+                <w:color w:val="1B1718"/>
+                <w:sz w:val="22"/>
+                <w:szCs w:val="22"/>
+                <w:lang w:val="de-DE"/>
+              </w:rPr>
+              <w:t>appropriate</w:t>
+            </w:r>
+            <w:proofErr w:type="spellEnd"/>
+            <w:r>
+              <w:rPr>
+                <w:rFonts w:ascii="Helvetica" w:hAnsi="Helvetica" w:cs="Times"/>
+                <w:color w:val="1B1718"/>
+                <w:sz w:val="22"/>
+                <w:szCs w:val="22"/>
+                <w:lang w:val="de-DE"/>
+              </w:rPr>
+              <w:t>?</w:t>
             </w:r>
           </w:p>
         </w:tc>
@@ -2048,29 +2174,16 @@
                 <w:color w:val="1B1718"/>
                 <w:sz w:val="22"/>
                 <w:szCs w:val="22"/>
-                <w:lang w:val="de-DE"/>
-              </w:rPr>
-            </w:pPr>
-            <w:r>
-              <w:rPr>
-                <w:rFonts w:ascii="Helvetica" w:hAnsi="Helvetica" w:cs="Times"/>
-                <w:color w:val="1B1718"/>
-                <w:sz w:val="22"/>
-                <w:szCs w:val="22"/>
-                <w:lang w:val="de-DE"/>
-              </w:rPr>
-              <w:t xml:space="preserve">Analytic methods described/justified and </w:t>
-            </w:r>
-            <w:r>
-              <w:rPr>
-                <w:rFonts w:ascii="Helvetica" w:hAnsi="Helvetica" w:cs="Times"/>
-                <w:color w:val="1B1718"/>
-                <w:sz w:val="22"/>
-                <w:szCs w:val="22"/>
-                <w:lang w:val="de-DE"/>
-              </w:rPr>
-              <w:lastRenderedPageBreak/>
-              <w:t>appropriate?</w:t>
+              </w:rPr>
+            </w:pPr>
+            <w:r>
+              <w:rPr>
+                <w:rFonts w:ascii="Helvetica" w:hAnsi="Helvetica" w:cs="Times"/>
+                <w:color w:val="1B1718"/>
+                <w:sz w:val="22"/>
+                <w:szCs w:val="22"/>
+              </w:rPr>
+              <w:t>Analytic methods described/justified and appropriate?</w:t>
             </w:r>
           </w:p>
         </w:tc>
@@ -2092,7 +2205,6 @@
                 <w:color w:val="1B1718"/>
                 <w:sz w:val="22"/>
                 <w:szCs w:val="22"/>
-                <w:lang w:val="de-DE"/>
               </w:rPr>
             </w:pPr>
           </w:p>
@@ -2115,7 +2227,6 @@
                 <w:color w:val="1B1718"/>
                 <w:sz w:val="22"/>
                 <w:szCs w:val="22"/>
-                <w:lang w:val="de-DE"/>
               </w:rPr>
             </w:pPr>
           </w:p>
@@ -2138,7 +2249,6 @@
                 <w:color w:val="1B1718"/>
                 <w:sz w:val="22"/>
                 <w:szCs w:val="22"/>
-                <w:lang w:val="de-DE"/>
               </w:rPr>
             </w:pPr>
           </w:p>
@@ -2161,7 +2271,6 @@
                 <w:color w:val="1B1718"/>
                 <w:sz w:val="22"/>
                 <w:szCs w:val="22"/>
-                <w:lang w:val="de-DE"/>
               </w:rPr>
             </w:pPr>
           </w:p>
@@ -2199,7 +2308,6 @@
                 <w:szCs w:val="22"/>
                 <w:lang w:val="de-DE"/>
               </w:rPr>
-              <w:lastRenderedPageBreak/>
               <w:t>11</w:t>
             </w:r>
           </w:p>
@@ -2222,16 +2330,14 @@
                 <w:color w:val="1B1718"/>
                 <w:sz w:val="22"/>
                 <w:szCs w:val="22"/>
-                <w:lang w:val="de-DE"/>
-              </w:rPr>
-            </w:pPr>
-            <w:r>
-              <w:rPr>
-                <w:rFonts w:ascii="Helvetica" w:hAnsi="Helvetica" w:cs="Times"/>
-                <w:color w:val="1B1718"/>
-                <w:sz w:val="22"/>
-                <w:szCs w:val="22"/>
-                <w:lang w:val="de-DE"/>
+              </w:rPr>
+            </w:pPr>
+            <w:r>
+              <w:rPr>
+                <w:rFonts w:ascii="Helvetica" w:hAnsi="Helvetica" w:cs="Times"/>
+                <w:color w:val="1B1718"/>
+                <w:sz w:val="22"/>
+                <w:szCs w:val="22"/>
               </w:rPr>
               <w:t>Some estimate of variance is reported for the main results?</w:t>
             </w:r>
@@ -2255,7 +2361,6 @@
                 <w:color w:val="1B1718"/>
                 <w:sz w:val="22"/>
                 <w:szCs w:val="22"/>
-                <w:lang w:val="de-DE"/>
               </w:rPr>
             </w:pPr>
           </w:p>
@@ -2278,7 +2383,6 @@
                 <w:color w:val="1B1718"/>
                 <w:sz w:val="22"/>
                 <w:szCs w:val="22"/>
-                <w:lang w:val="de-DE"/>
               </w:rPr>
             </w:pPr>
           </w:p>
@@ -2301,7 +2405,6 @@
                 <w:color w:val="1B1718"/>
                 <w:sz w:val="22"/>
                 <w:szCs w:val="22"/>
-                <w:lang w:val="de-DE"/>
               </w:rPr>
             </w:pPr>
           </w:p>
@@ -2324,7 +2427,6 @@
                 <w:color w:val="1B1718"/>
                 <w:sz w:val="22"/>
                 <w:szCs w:val="22"/>
-                <w:lang w:val="de-DE"/>
               </w:rPr>
             </w:pPr>
           </w:p>
@@ -2387,15 +2489,71 @@
                 <w:lang w:val="de-DE"/>
               </w:rPr>
             </w:pPr>
-            <w:r>
-              <w:rPr>
-                <w:rFonts w:ascii="Helvetica" w:hAnsi="Helvetica" w:cs="Times"/>
-                <w:color w:val="1B1718"/>
-                <w:sz w:val="22"/>
-                <w:szCs w:val="22"/>
-                <w:lang w:val="de-DE"/>
-              </w:rPr>
-              <w:t>Controlled for confounding?</w:t>
+            <w:proofErr w:type="spellStart"/>
+            <w:r>
+              <w:rPr>
+                <w:rFonts w:ascii="Helvetica" w:hAnsi="Helvetica" w:cs="Times"/>
+                <w:color w:val="1B1718"/>
+                <w:sz w:val="22"/>
+                <w:szCs w:val="22"/>
+                <w:lang w:val="de-DE"/>
+              </w:rPr>
+              <w:t>Controlled</w:t>
+            </w:r>
+            <w:proofErr w:type="spellEnd"/>
+            <w:r>
+              <w:rPr>
+                <w:rFonts w:ascii="Helvetica" w:hAnsi="Helvetica" w:cs="Times"/>
+                <w:color w:val="1B1718"/>
+                <w:sz w:val="22"/>
+                <w:szCs w:val="22"/>
+                <w:lang w:val="de-DE"/>
+              </w:rPr>
+              <w:t xml:space="preserve"> </w:t>
+            </w:r>
+            <w:proofErr w:type="spellStart"/>
+            <w:r>
+              <w:rPr>
+                <w:rFonts w:ascii="Helvetica" w:hAnsi="Helvetica" w:cs="Times"/>
+                <w:color w:val="1B1718"/>
+                <w:sz w:val="22"/>
+                <w:szCs w:val="22"/>
+                <w:lang w:val="de-DE"/>
+              </w:rPr>
+              <w:t>for</w:t>
+            </w:r>
+            <w:proofErr w:type="spellEnd"/>
+            <w:r>
+              <w:rPr>
+                <w:rFonts w:ascii="Helvetica" w:hAnsi="Helvetica" w:cs="Times"/>
+                <w:color w:val="1B1718"/>
+                <w:sz w:val="22"/>
+                <w:szCs w:val="22"/>
+                <w:lang w:val="de-DE"/>
+              </w:rPr>
+              <w:t xml:space="preserve"> </w:t>
+            </w:r>
+            <w:proofErr w:type="spellStart"/>
+            <w:r>
+              <w:rPr>
+                <w:rFonts w:ascii="Helvetica" w:hAnsi="Helvetica" w:cs="Times"/>
+                <w:color w:val="1B1718"/>
+                <w:sz w:val="22"/>
+                <w:szCs w:val="22"/>
+                <w:lang w:val="de-DE"/>
+              </w:rPr>
+              <w:t>confounding</w:t>
+            </w:r>
+            <w:proofErr w:type="spellEnd"/>
+            <w:r>
+              <w:rPr>
+                <w:rFonts w:ascii="Helvetica" w:hAnsi="Helvetica" w:cs="Times"/>
+                <w:color w:val="1B1718"/>
+                <w:sz w:val="22"/>
+                <w:szCs w:val="22"/>
+                <w:lang w:val="de-DE"/>
+              </w:rPr>
+              <w:t>?</w:t>
             </w:r>
           </w:p>
         </w:tc>
@@ -2546,16 +2704,14 @@
                 <w:color w:val="1B1718"/>
                 <w:sz w:val="22"/>
                 <w:szCs w:val="22"/>
-                <w:lang w:val="de-DE"/>
-              </w:rPr>
-            </w:pPr>
-            <w:r>
-              <w:rPr>
-                <w:rFonts w:ascii="Helvetica" w:hAnsi="Helvetica" w:cs="Times"/>
-                <w:color w:val="1B1718"/>
-                <w:sz w:val="22"/>
-                <w:szCs w:val="22"/>
-                <w:lang w:val="de-DE"/>
+              </w:rPr>
+            </w:pPr>
+            <w:r>
+              <w:rPr>
+                <w:rFonts w:ascii="Helvetica" w:hAnsi="Helvetica" w:cs="Times"/>
+                <w:color w:val="1B1718"/>
+                <w:sz w:val="22"/>
+                <w:szCs w:val="22"/>
               </w:rPr>
               <w:t>Results reported in sufficient detail?</w:t>
             </w:r>
@@ -2579,7 +2735,6 @@
                 <w:color w:val="1B1718"/>
                 <w:sz w:val="22"/>
                 <w:szCs w:val="22"/>
-                <w:lang w:val="de-DE"/>
               </w:rPr>
             </w:pPr>
           </w:p>
@@ -2602,7 +2757,6 @@
                 <w:color w:val="1B1718"/>
                 <w:sz w:val="22"/>
                 <w:szCs w:val="22"/>
-                <w:lang w:val="de-DE"/>
               </w:rPr>
             </w:pPr>
           </w:p>
@@ -2625,7 +2779,6 @@
                 <w:color w:val="1B1718"/>
                 <w:sz w:val="22"/>
                 <w:szCs w:val="22"/>
-                <w:lang w:val="de-DE"/>
               </w:rPr>
             </w:pPr>
           </w:p>
@@ -2649,7 +2802,6 @@
                 <w:color w:val="1B1718"/>
                 <w:sz w:val="22"/>
                 <w:szCs w:val="22"/>
-                <w:lang w:val="de-DE"/>
               </w:rPr>
             </w:pPr>
           </w:p>
@@ -2709,16 +2861,14 @@
                 <w:color w:val="1B1718"/>
                 <w:sz w:val="22"/>
                 <w:szCs w:val="22"/>
-                <w:lang w:val="de-DE"/>
-              </w:rPr>
-            </w:pPr>
-            <w:r>
-              <w:rPr>
-                <w:rFonts w:ascii="Helvetica" w:hAnsi="Helvetica" w:cs="Times"/>
-                <w:color w:val="1B1718"/>
-                <w:sz w:val="22"/>
-                <w:szCs w:val="22"/>
-                <w:lang w:val="de-DE"/>
+              </w:rPr>
+            </w:pPr>
+            <w:r>
+              <w:rPr>
+                <w:rFonts w:ascii="Helvetica" w:hAnsi="Helvetica" w:cs="Times"/>
+                <w:color w:val="1B1718"/>
+                <w:sz w:val="22"/>
+                <w:szCs w:val="22"/>
               </w:rPr>
               <w:t>Conclusions supported by the results?</w:t>
             </w:r>
@@ -2742,7 +2892,6 @@
                 <w:color w:val="1B1718"/>
                 <w:sz w:val="22"/>
                 <w:szCs w:val="22"/>
-                <w:lang w:val="de-DE"/>
               </w:rPr>
             </w:pPr>
           </w:p>
@@ -2765,7 +2914,6 @@
                 <w:color w:val="1B1718"/>
                 <w:sz w:val="22"/>
                 <w:szCs w:val="22"/>
-                <w:lang w:val="de-DE"/>
               </w:rPr>
             </w:pPr>
           </w:p>
@@ -2788,7 +2936,6 @@
                 <w:color w:val="1B1718"/>
                 <w:sz w:val="22"/>
                 <w:szCs w:val="22"/>
-                <w:lang w:val="de-DE"/>
               </w:rPr>
             </w:pPr>
           </w:p>
@@ -2812,7 +2959,6 @@
                 <w:color w:val="1B1718"/>
                 <w:sz w:val="22"/>
                 <w:szCs w:val="22"/>
-                <w:lang w:val="de-DE"/>
               </w:rPr>
             </w:pPr>
           </w:p>
@@ -2831,7 +2977,6 @@
           <w:b/>
           <w:bCs/>
           <w:color w:val="1B1718"/>
-          <w:lang w:val="de-DE"/>
         </w:rPr>
       </w:pPr>
     </w:p>
@@ -2875,7 +3020,6 @@
           <w:color w:val="1B1718"/>
           <w:sz w:val="20"/>
           <w:szCs w:val="30"/>
-          <w:lang w:val="de-DE"/>
         </w:rPr>
         <w:instrText xml:space="preserve"> ADDIN PAPERS2_CITATIONS &lt;papers2_bibliography/&gt;</w:instrText>
       </w:r>
@@ -2891,6 +3035,24 @@
         </w:rPr>
         <w:fldChar w:fldCharType="separate"/>
       </w:r>
+      <w:proofErr w:type="spellStart"/>
+      <w:r>
+        <w:rPr>
+          <w:rFonts w:ascii="Helvetica" w:hAnsi="Helvetica" w:cs="Helvetica"/>
+          <w:sz w:val="20"/>
+          <w:szCs w:val="30"/>
+        </w:rPr>
+        <w:t>Kmet</w:t>
+      </w:r>
+      <w:proofErr w:type="spellEnd"/>
+      <w:r>
+        <w:rPr>
+          <w:rFonts w:ascii="Helvetica" w:hAnsi="Helvetica" w:cs="Helvetica"/>
+          <w:sz w:val="20"/>
+          <w:szCs w:val="30"/>
+        </w:rPr>
+        <w:t xml:space="preserve"> L, Lee R, Cook L. Standard Quality Assessment Criteria for Evaluating Primary Research Papers from a Variety of Fields. </w:t>
+      </w:r>
       <w:r>
         <w:rPr>
           <w:rFonts w:ascii="Helvetica" w:hAnsi="Helvetica" w:cs="Helvetica"/>
@@ -2898,7 +3060,47 @@
           <w:szCs w:val="30"/>
           <w:lang w:val="de-DE"/>
         </w:rPr>
-        <w:t xml:space="preserve">Kmet L, Lee R, Cook L. Standard Quality Assessment Criteria for Evaluating Primary Research Papers from a Variety of Fields. Alberta Heritage Foundation for Medical Research; 2004. 31 p. </w:t>
+        <w:t xml:space="preserve">Alberta Heritage </w:t>
+      </w:r>
+      <w:proofErr w:type="spellStart"/>
+      <w:r>
+        <w:rPr>
+          <w:rFonts w:ascii="Helvetica" w:hAnsi="Helvetica" w:cs="Helvetica"/>
+          <w:sz w:val="20"/>
+          <w:szCs w:val="30"/>
+          <w:lang w:val="de-DE"/>
+        </w:rPr>
+        <w:t>Foundation</w:t>
+      </w:r>
+      <w:proofErr w:type="spellEnd"/>
+      <w:r>
+        <w:rPr>
+          <w:rFonts w:ascii="Helvetica" w:hAnsi="Helvetica" w:cs="Helvetica"/>
+          <w:sz w:val="20"/>
+          <w:szCs w:val="30"/>
+          <w:lang w:val="de-DE"/>
+        </w:rPr>
+        <w:t xml:space="preserve"> </w:t>
+      </w:r>
+      <w:proofErr w:type="spellStart"/>
+      <w:r>
+        <w:rPr>
+          <w:rFonts w:ascii="Helvetica" w:hAnsi="Helvetica" w:cs="Helvetica"/>
+          <w:sz w:val="20"/>
+          <w:szCs w:val="30"/>
+          <w:lang w:val="de-DE"/>
+        </w:rPr>
+        <w:t>for</w:t>
+      </w:r>
+      <w:proofErr w:type="spellEnd"/>
+      <w:r>
+        <w:rPr>
+          <w:rFonts w:ascii="Helvetica" w:hAnsi="Helvetica" w:cs="Helvetica"/>
+          <w:sz w:val="20"/>
+          <w:szCs w:val="30"/>
+          <w:lang w:val="de-DE"/>
+        </w:rPr>
+        <w:t xml:space="preserve"> Medical Research; 2004. 31 p. </w:t>
       </w:r>
       <w:r>
         <w:rPr>
@@ -2915,7 +3117,7 @@
     </w:p>
     <w:sectPr>
       <w:pgSz w:w="11900" w:h="16840"/>
-      <w:pgMar w:top="1417" w:right="1417" w:bottom="1134" w:left="1417" w:header="708" w:footer="708" w:gutter="0"/>
+      <w:pgMar w:top="720" w:right="720" w:bottom="720" w:left="720" w:header="708" w:footer="708" w:gutter="0"/>
       <w:cols w:space="708"/>
       <w:docGrid w:linePitch="360"/>
     </w:sectPr>
@@ -2924,7 +3126,7 @@
 </file>
 
 <file path=word/styles.xml><?xml version="1.0" encoding="utf-8"?>
-<w:styles xmlns:mc="http://schemas.openxmlformats.org/markup-compatibility/2006" xmlns:r="http://schemas.openxmlformats.org/officeDocument/2006/relationships" xmlns:w="http://schemas.openxmlformats.org/wordprocessingml/2006/main" xmlns:w14="http://schemas.microsoft.com/office/word/2010/wordml" xmlns:w15="http://schemas.microsoft.com/office/word/2012/wordml" mc:Ignorable="w14 w15">
+<w:styles xmlns:mc="http://schemas.openxmlformats.org/markup-compatibility/2006" xmlns:r="http://schemas.openxmlformats.org/officeDocument/2006/relationships" xmlns:w="http://schemas.openxmlformats.org/wordprocessingml/2006/main" xmlns:w14="http://schemas.microsoft.com/office/word/2010/wordml" xmlns:w15="http://schemas.microsoft.com/office/word/2012/wordml" xmlns:w16cid="http://schemas.microsoft.com/office/word/2016/wordml/cid" xmlns:w16se="http://schemas.microsoft.com/office/word/2015/wordml/symex" mc:Ignorable="w14 w15 w16se w16cid">
   <w:docDefaults>
     <w:rPrDefault>
       <w:rPr>
@@ -2936,7 +3138,7 @@
     </w:rPrDefault>
     <w:pPrDefault/>
   </w:docDefaults>
-  <w:latentStyles w:defLockedState="0" w:defUIPriority="99" w:defSemiHidden="0" w:defUnhideWhenUsed="0" w:defQFormat="0" w:count="380">
+  <w:latentStyles w:defLockedState="0" w:defUIPriority="99" w:defSemiHidden="0" w:defUnhideWhenUsed="0" w:defQFormat="0" w:count="375">
     <w:lsdException w:name="Normal" w:uiPriority="0" w:qFormat="1"/>
     <w:lsdException w:name="heading 1" w:uiPriority="9" w:qFormat="1"/>
     <w:lsdException w:name="heading 2" w:semiHidden="1" w:uiPriority="9" w:unhideWhenUsed="1" w:qFormat="1"/>
@@ -3093,15 +3295,6 @@
     <w:lsdException w:name="Balloon Text" w:semiHidden="1" w:unhideWhenUsed="1"/>
     <w:lsdException w:name="Table Grid" w:uiPriority="59"/>
     <w:lsdException w:name="Table Theme" w:semiHidden="1" w:unhideWhenUsed="1"/>
-    <w:lsdException w:name="Note Level 1" w:semiHidden="1" w:unhideWhenUsed="1"/>
-    <w:lsdException w:name="Note Level 2" w:semiHidden="1" w:unhideWhenUsed="1"/>
-    <w:lsdException w:name="Note Level 3" w:semiHidden="1" w:unhideWhenUsed="1"/>
-    <w:lsdException w:name="Note Level 4" w:semiHidden="1" w:unhideWhenUsed="1"/>
-    <w:lsdException w:name="Note Level 5" w:semiHidden="1" w:unhideWhenUsed="1"/>
-    <w:lsdException w:name="Note Level 6" w:semiHidden="1" w:unhideWhenUsed="1"/>
-    <w:lsdException w:name="Note Level 7" w:semiHidden="1" w:unhideWhenUsed="1"/>
-    <w:lsdException w:name="Note Level 8" w:semiHidden="1" w:unhideWhenUsed="1"/>
-    <w:lsdException w:name="Note Level 9" w:semiHidden="1" w:unhideWhenUsed="1"/>
     <w:lsdException w:name="Placeholder Text" w:semiHidden="1"/>
     <w:lsdException w:name="No Spacing" w:uiPriority="1" w:qFormat="1"/>
     <w:lsdException w:name="Light Shading" w:uiPriority="60"/>
@@ -3358,7 +3551,6 @@
     <w:uiPriority w:val="59"/>
     <w:rsid w:val="00330845"/>
     <w:tblPr>
-      <w:tblInd w:w="0" w:type="dxa"/>
       <w:tblBorders>
         <w:top w:val="single" w:sz="4" w:space="0" w:color="auto"/>
         <w:left w:val="single" w:sz="4" w:space="0" w:color="auto"/>
@@ -3367,12 +3559,6 @@
         <w:insideH w:val="single" w:sz="4" w:space="0" w:color="auto"/>
         <w:insideV w:val="single" w:sz="4" w:space="0" w:color="auto"/>
       </w:tblBorders>
-      <w:tblCellMar>
-        <w:top w:w="0" w:type="dxa"/>
-        <w:left w:w="108" w:type="dxa"/>
-        <w:bottom w:w="0" w:type="dxa"/>
-        <w:right w:w="108" w:type="dxa"/>
-      </w:tblCellMar>
     </w:tblPr>
   </w:style>
 </w:styles>

</xml_diff>